<commit_message>
Actualización final de Sp1
</commit_message>
<xml_diff>
--- a/Sprints.docx
+++ b/Sprints.docx
@@ -9,6 +9,7 @@
       <w:bookmarkStart w:id="0" w:name="_Toc464484107"/>
       <w:bookmarkStart w:id="1" w:name="_Toc465070167"/>
       <w:bookmarkStart w:id="2" w:name="_Toc465070710"/>
+      <w:bookmarkStart w:id="3" w:name="_GoBack"/>
       <w:r>
         <w:t>A</w:t>
       </w:r>
@@ -39,6 +40,7 @@
         <w:t>SPRINTS</w:t>
       </w:r>
     </w:p>
+    <w:bookmarkEnd w:id="3"/>
     <w:p>
       <w:pPr>
         <w:pStyle w:val="Ttulo2"/>
@@ -99,13 +101,37 @@
         <w:rPr>
           <w:rFonts w:cs="Arial"/>
         </w:rPr>
-        <w:t xml:space="preserve"> mitigaciones de riegos, mayormente técnico, particularmente relacionados con conocimientos electrónicos, como también el conocimiento del protocolo de comunicaciones XMPP. Ya con mayor conocimiento </w:t>
-      </w:r>
-      <w:r>
-        <w:rPr>
-          <w:rFonts w:cs="Arial"/>
-        </w:rPr>
-        <w:t>electrónico, y sobre el protocolo XMPP podemos comenzar a desarrollar las modificaciones a «Openfire» y la codificación del Plugin para la librería «Smack».</w:t>
+        <w:t xml:space="preserve"> mitigaciones de riegos,</w:t>
+      </w:r>
+      <w:r>
+        <w:rPr>
+          <w:rFonts w:cs="Arial"/>
+        </w:rPr>
+        <w:t xml:space="preserve"> de estas</w:t>
+      </w:r>
+      <w:r>
+        <w:rPr>
+          <w:rFonts w:cs="Arial"/>
+        </w:rPr>
+        <w:t xml:space="preserve"> mayormente técnico, particularmente relacionados con conocimientos electrónicos, como también el conocimiento del protocolo de comunicaciones XMPP. Ya con mayor conocimiento </w:t>
+      </w:r>
+      <w:r>
+        <w:rPr>
+          <w:rFonts w:cs="Arial"/>
+        </w:rPr>
+        <w:t xml:space="preserve">electrónico, y sobre el protocolo XMPP podemos comenzar a desarrollar las modificaciones a «Openfire» y la codificación </w:t>
+      </w:r>
+      <w:r>
+        <w:rPr>
+          <w:rFonts w:cs="Arial"/>
+        </w:rPr>
+        <w:t>de la extensión</w:t>
+      </w:r>
+      <w:r>
+        <w:rPr>
+          <w:rFonts w:cs="Arial"/>
+        </w:rPr>
+        <w:t xml:space="preserve"> para la librería «Smack».</w:t>
       </w:r>
     </w:p>
     <w:p>
@@ -131,14 +157,120 @@
         <w:rPr>
           <w:rFonts w:cs="Arial"/>
         </w:rPr>
-        <w:t xml:space="preserve"> la modificación de servidor XMPP, Openfire.</w:t>
+        <w:t xml:space="preserve"> la modificación de servidor XMPP Openfire.</w:t>
       </w:r>
       <w:r>
         <w:rPr>
           <w:rFonts w:cs="Arial"/>
         </w:rPr>
         <w:br/>
-        <w:t>Los plazos del sprint tuvieron un leve retraso debido a que se gatillaron los riegos cuatro y cinco, los cuales tienen que ver con estimaciones de tiempo, y disponibilidad de equipo de trabajo.</w:t>
+        <w:t xml:space="preserve">Los plazos del sprint tuvieron un leve retraso debido a que se gatillaron los riegos </w:t>
+      </w:r>
+      <w:r>
+        <w:rPr>
+          <w:rFonts w:cs="Arial"/>
+        </w:rPr>
+        <w:t>OF0348-RISK-04</w:t>
+      </w:r>
+      <w:r>
+        <w:rPr>
+          <w:rFonts w:cs="Arial"/>
+        </w:rPr>
+        <w:t xml:space="preserve"> y </w:t>
+      </w:r>
+      <w:r>
+        <w:rPr>
+          <w:rFonts w:cs="Arial"/>
+        </w:rPr>
+        <w:t>el OF0348-RISK-05</w:t>
+      </w:r>
+      <w:r>
+        <w:rPr>
+          <w:rFonts w:cs="Arial"/>
+        </w:rPr>
+        <w:t>, los cuales tienen que ver con estimaciones de tiempo, y disponibilidad de equipo de trabajo</w:t>
+      </w:r>
+      <w:r>
+        <w:rPr>
+          <w:rFonts w:cs="Arial"/>
+        </w:rPr>
+        <w:t>, por ende, se aplicaron las medidas de contingencia, es decir, se inyectaron mas horas hombre para este fin.</w:t>
+      </w:r>
+    </w:p>
+    <w:p>
+      <w:pPr>
+        <w:jc w:val="both"/>
+        <w:rPr>
+          <w:rFonts w:cs="Arial"/>
+        </w:rPr>
+      </w:pPr>
+      <w:r>
+        <w:rPr>
+          <w:rFonts w:cs="Arial"/>
+        </w:rPr>
+        <w:t xml:space="preserve">La reunión «Sprint </w:t>
+      </w:r>
+      <w:proofErr w:type="spellStart"/>
+      <w:r>
+        <w:rPr>
+          <w:rFonts w:cs="Arial"/>
+        </w:rPr>
+        <w:t>Review</w:t>
+      </w:r>
+      <w:proofErr w:type="spellEnd"/>
+      <w:r>
+        <w:rPr>
+          <w:rFonts w:cs="Arial"/>
+        </w:rPr>
+        <w:t>» no se pudo realizar</w:t>
+      </w:r>
+      <w:r>
+        <w:rPr>
+          <w:rFonts w:cs="Arial"/>
+        </w:rPr>
+        <w:t>. Si bien se realizaron las pruebas de aceptación, pero no las realizo el «</w:t>
+      </w:r>
+      <w:proofErr w:type="spellStart"/>
+      <w:r>
+        <w:rPr>
+          <w:rFonts w:cs="Arial"/>
+        </w:rPr>
+        <w:t>Product</w:t>
+      </w:r>
+      <w:proofErr w:type="spellEnd"/>
+      <w:r>
+        <w:rPr>
+          <w:rFonts w:cs="Arial"/>
+        </w:rPr>
+        <w:t xml:space="preserve"> </w:t>
+      </w:r>
+      <w:proofErr w:type="spellStart"/>
+      <w:r>
+        <w:rPr>
+          <w:rFonts w:cs="Arial"/>
+        </w:rPr>
+        <w:t>Owner</w:t>
+      </w:r>
+      <w:proofErr w:type="spellEnd"/>
+      <w:r>
+        <w:rPr>
+          <w:rFonts w:cs="Arial"/>
+        </w:rPr>
+        <w:t xml:space="preserve">». Esto se realizó, debido al profundo conocimiento del problema de equipo de </w:t>
+      </w:r>
+      <w:proofErr w:type="spellStart"/>
+      <w:r>
+        <w:rPr>
+          <w:rFonts w:cs="Arial"/>
+        </w:rPr>
+        <w:t>testing</w:t>
+      </w:r>
+      <w:proofErr w:type="spellEnd"/>
+      <w:r>
+        <w:rPr>
+          <w:rFonts w:cs="Arial"/>
+        </w:rPr>
+        <w:t>.</w:t>
       </w:r>
     </w:p>
     <w:p>
@@ -333,13 +465,19 @@
           <w:rFonts w:cs="Arial"/>
           <w:highlight w:val="yellow"/>
         </w:rPr>
-        <w:t>imagen XXX</w:t>
-      </w:r>
-      <w:r>
-        <w:rPr>
-          <w:rFonts w:cs="Arial"/>
-        </w:rPr>
-        <w:t xml:space="preserve"> se puede ver el grafico de la carta Gantt de planificación</w:t>
+        <w:t xml:space="preserve">imagen </w:t>
+      </w:r>
+      <w:r>
+        <w:rPr>
+          <w:rFonts w:cs="Arial"/>
+        </w:rPr>
+        <w:t>se</w:t>
+      </w:r>
+      <w:r>
+        <w:rPr>
+          <w:rFonts w:cs="Arial"/>
+        </w:rPr>
+        <w:t xml:space="preserve"> puede ver el grafico de la carta Gantt de planificación</w:t>
       </w:r>
       <w:r>
         <w:rPr>
@@ -350,21 +488,20 @@
     </w:p>
     <w:p>
       <w:pPr>
-        <w:rPr>
-          <w:rFonts w:cs="Arial"/>
-        </w:rPr>
-      </w:pPr>
-      <w:r>
-        <w:rPr>
-          <w:rFonts w:cs="Arial"/>
+        <w:jc w:val="center"/>
+        <w:rPr>
+          <w:rFonts w:cs="Arial"/>
+        </w:rPr>
+      </w:pPr>
+      <w:r>
+        <w:rPr>
           <w:noProof/>
         </w:rPr>
-        <w:lastRenderedPageBreak/>
         <w:drawing>
-          <wp:inline distT="0" distB="0" distL="0" distR="0" wp14:anchorId="7EC7E527" wp14:editId="55AF0E17">
-            <wp:extent cx="5612130" cy="4226635"/>
-            <wp:effectExtent l="0" t="0" r="7620" b="2540"/>
-            <wp:docPr id="1" name="Imagen 1" descr="http://lorempixel.com/output/animals-q-c-640-482-7.jpg"/>
+          <wp:inline distT="0" distB="0" distL="0" distR="0">
+            <wp:extent cx="5521124" cy="1396239"/>
+            <wp:effectExtent l="0" t="0" r="3810" b="0"/>
+            <wp:docPr id="3" name="Imagen 3"/>
             <wp:cNvGraphicFramePr>
               <a:graphicFrameLocks xmlns:a="http://schemas.openxmlformats.org/drawingml/2006/main" noChangeAspect="1"/>
             </wp:cNvGraphicFramePr>
@@ -372,13 +509,13 @@
               <a:graphicData uri="http://schemas.openxmlformats.org/drawingml/2006/picture">
                 <pic:pic xmlns:pic="http://schemas.openxmlformats.org/drawingml/2006/picture">
                   <pic:nvPicPr>
-                    <pic:cNvPr id="0" name="Picture 1" descr="http://lorempixel.com/output/animals-q-c-640-482-7.jpg"/>
+                    <pic:cNvPr id="0" name="Picture 1"/>
                     <pic:cNvPicPr>
                       <a:picLocks noChangeAspect="1" noChangeArrowheads="1"/>
                     </pic:cNvPicPr>
                   </pic:nvPicPr>
                   <pic:blipFill>
-                    <a:blip r:embed="rId4">
+                    <a:blip r:embed="rId5" cstate="print">
                       <a:extLst>
                         <a:ext uri="{28A0092B-C50C-407E-A947-70E740481C1C}">
                           <a14:useLocalDpi xmlns:a14="http://schemas.microsoft.com/office/drawing/2010/main" val="0"/>
@@ -393,7 +530,7 @@
                   <pic:spPr bwMode="auto">
                     <a:xfrm>
                       <a:off x="0" y="0"/>
-                      <a:ext cx="5612130" cy="4226635"/>
+                      <a:ext cx="5541911" cy="1401496"/>
                     </a:xfrm>
                     <a:prstGeom prst="rect">
                       <a:avLst/>
@@ -415,14 +552,118 @@
         <w:jc w:val="both"/>
         <w:rPr>
           <w:rFonts w:cs="Arial"/>
+        </w:rPr>
+      </w:pPr>
+      <w:r>
+        <w:rPr>
+          <w:rFonts w:cs="Arial"/>
+        </w:rPr>
+        <w:t>Como se ha mencionado</w:t>
+      </w:r>
+      <w:r>
+        <w:rPr>
+          <w:rFonts w:cs="Arial"/>
+        </w:rPr>
+        <w:t xml:space="preserve"> </w:t>
+      </w:r>
+      <w:r>
+        <w:rPr>
+          <w:rFonts w:cs="Arial"/>
+        </w:rPr>
+        <w:t>anteriormente, s</w:t>
+      </w:r>
+      <w:r>
+        <w:rPr>
+          <w:rFonts w:cs="Arial"/>
+        </w:rPr>
+        <w:t>e ha generado un «</w:t>
+      </w:r>
+      <w:proofErr w:type="spellStart"/>
+      <w:r>
+        <w:rPr>
+          <w:rFonts w:cs="Arial"/>
+        </w:rPr>
+        <w:t>Product</w:t>
+      </w:r>
+      <w:proofErr w:type="spellEnd"/>
+      <w:r>
+        <w:rPr>
+          <w:rFonts w:cs="Arial"/>
+        </w:rPr>
+        <w:t xml:space="preserve"> Backlog», el cual</w:t>
+      </w:r>
+      <w:r>
+        <w:rPr>
+          <w:rFonts w:cs="Arial"/>
+        </w:rPr>
+        <w:t>,</w:t>
+      </w:r>
+      <w:r>
+        <w:rPr>
+          <w:rFonts w:cs="Arial"/>
+        </w:rPr>
+        <w:t xml:space="preserve"> contiene la</w:t>
+      </w:r>
+      <w:r>
+        <w:rPr>
+          <w:rFonts w:cs="Arial"/>
+        </w:rPr>
+        <w:t>s Historias de Usuario a realizar durante el proyecto</w:t>
+      </w:r>
+      <w:r>
+        <w:rPr>
+          <w:rFonts w:cs="Arial"/>
+        </w:rPr>
+        <w:t xml:space="preserve">, este se puede ver en la </w:t>
+      </w:r>
+      <w:r>
+        <w:rPr>
+          <w:rFonts w:cs="Arial"/>
           <w:highlight w:val="yellow"/>
         </w:rPr>
-      </w:pPr>
-      <w:r>
-        <w:rPr>
-          <w:rFonts w:cs="Arial"/>
-        </w:rPr>
-        <w:t>Como se ha mencionado</w:t>
+        <w:t xml:space="preserve">imagen </w:t>
+      </w:r>
+      <w:r>
+        <w:rPr>
+          <w:rFonts w:cs="Arial"/>
+          <w:highlight w:val="yellow"/>
+        </w:rPr>
+        <w:t>XXXX</w:t>
+      </w:r>
+      <w:r>
+        <w:rPr>
+          <w:rFonts w:cs="Arial"/>
+          <w:highlight w:val="yellow"/>
+        </w:rPr>
+        <w:t xml:space="preserve"> (Imagen </w:t>
+      </w:r>
+      <w:proofErr w:type="spellStart"/>
+      <w:r>
+        <w:rPr>
+          <w:rFonts w:cs="Arial"/>
+          <w:highlight w:val="yellow"/>
+        </w:rPr>
+        <w:t>product</w:t>
+      </w:r>
+      <w:proofErr w:type="spellEnd"/>
+      <w:r>
+        <w:rPr>
+          <w:rFonts w:cs="Arial"/>
+          <w:highlight w:val="yellow"/>
+        </w:rPr>
+        <w:t xml:space="preserve"> Backlog). </w:t>
+      </w:r>
+      <w:r>
+        <w:rPr>
+          <w:rFonts w:cs="Arial"/>
+        </w:rPr>
+        <w:t>A continuación, veremos las Historias de Usuario seleccionadas para realizar durante el presente Sprint</w:t>
+      </w:r>
+      <w:r>
+        <w:rPr>
+          <w:rFonts w:cs="Arial"/>
+        </w:rPr>
+        <w:t>.</w:t>
       </w:r>
       <w:r>
         <w:rPr>
@@ -430,79 +671,19 @@
         </w:rPr>
         <w:t xml:space="preserve"> </w:t>
       </w:r>
-      <w:r>
-        <w:rPr>
-          <w:rFonts w:cs="Arial"/>
-        </w:rPr>
-        <w:t>anteriormente, s</w:t>
-      </w:r>
-      <w:r>
-        <w:rPr>
-          <w:rFonts w:cs="Arial"/>
-        </w:rPr>
-        <w:t>e ha generado un «</w:t>
-      </w:r>
-      <w:proofErr w:type="spellStart"/>
-      <w:r>
-        <w:rPr>
-          <w:rFonts w:cs="Arial"/>
-        </w:rPr>
-        <w:t>Product</w:t>
-      </w:r>
-      <w:proofErr w:type="spellEnd"/>
-      <w:r>
-        <w:rPr>
-          <w:rFonts w:cs="Arial"/>
-        </w:rPr>
-        <w:t xml:space="preserve"> Backlog», el cual</w:t>
-      </w:r>
-      <w:r>
-        <w:rPr>
-          <w:rFonts w:cs="Arial"/>
-        </w:rPr>
-        <w:t>,</w:t>
-      </w:r>
-      <w:r>
-        <w:rPr>
-          <w:rFonts w:cs="Arial"/>
-        </w:rPr>
-        <w:t xml:space="preserve"> contiene la lista de tareas a realizar</w:t>
-      </w:r>
-      <w:r>
-        <w:rPr>
-          <w:rFonts w:cs="Arial"/>
-        </w:rPr>
-        <w:t xml:space="preserve">, este se puede ver en la </w:t>
-      </w:r>
-      <w:r>
+    </w:p>
+    <w:p>
+      <w:pPr>
+        <w:jc w:val="both"/>
         <w:rPr>
           <w:rFonts w:cs="Arial"/>
           <w:highlight w:val="yellow"/>
         </w:rPr>
-        <w:t xml:space="preserve">imagen </w:t>
-      </w:r>
-      <w:r>
-        <w:rPr>
-          <w:rFonts w:cs="Arial"/>
-          <w:highlight w:val="yellow"/>
-        </w:rPr>
-        <w:t>XXXX</w:t>
-      </w:r>
-    </w:p>
-    <w:p>
-      <w:pPr>
-        <w:jc w:val="both"/>
-        <w:rPr>
-          <w:rFonts w:cs="Arial"/>
-          <w:highlight w:val="yellow"/>
-        </w:rPr>
-      </w:pPr>
-      <w:bookmarkStart w:id="3" w:name="_GoBack"/>
-      <w:bookmarkEnd w:id="3"/>
-    </w:p>
-    <w:p>
-      <w:pPr>
-        <w:jc w:val="both"/>
+      </w:pPr>
+    </w:p>
+    <w:p>
+      <w:pPr>
+        <w:jc w:val="center"/>
         <w:rPr>
           <w:rFonts w:cs="Arial"/>
         </w:rPr>
@@ -513,10 +694,10 @@
         </w:rPr>
         <w:lastRenderedPageBreak/>
         <w:drawing>
-          <wp:inline distT="0" distB="0" distL="0" distR="0" wp14:anchorId="37BC6B30" wp14:editId="5268DA51">
-            <wp:extent cx="5612130" cy="4752240"/>
-            <wp:effectExtent l="0" t="0" r="7620" b="0"/>
-            <wp:docPr id="2" name="Imagen 2" descr="http://lorempixel.com/output/animals-q-c-901-763-2.jpg"/>
+          <wp:inline distT="0" distB="0" distL="0" distR="0" wp14:anchorId="15276A1F" wp14:editId="0CA99316">
+            <wp:extent cx="4356100" cy="2174875"/>
+            <wp:effectExtent l="0" t="0" r="6350" b="0"/>
+            <wp:docPr id="1" name="Imagen 1"/>
             <wp:cNvGraphicFramePr>
               <a:graphicFrameLocks xmlns:a="http://schemas.openxmlformats.org/drawingml/2006/main" noChangeAspect="1"/>
             </wp:cNvGraphicFramePr>
@@ -524,13 +705,671 @@
               <a:graphicData uri="http://schemas.openxmlformats.org/drawingml/2006/picture">
                 <pic:pic xmlns:pic="http://schemas.openxmlformats.org/drawingml/2006/picture">
                   <pic:nvPicPr>
-                    <pic:cNvPr id="0" name="Picture 3" descr="http://lorempixel.com/output/animals-q-c-901-763-2.jpg"/>
+                    <pic:cNvPr id="1" name=""/>
+                    <pic:cNvPicPr/>
+                  </pic:nvPicPr>
+                  <pic:blipFill rotWithShape="1">
+                    <a:blip r:embed="rId6"/>
+                    <a:srcRect l="719" t="2003" r="719"/>
+                    <a:stretch/>
+                  </pic:blipFill>
+                  <pic:spPr bwMode="auto">
+                    <a:xfrm>
+                      <a:off x="0" y="0"/>
+                      <a:ext cx="4356100" cy="2174875"/>
+                    </a:xfrm>
+                    <a:prstGeom prst="rect">
+                      <a:avLst/>
+                    </a:prstGeom>
+                    <a:ln>
+                      <a:noFill/>
+                    </a:ln>
+                    <a:extLst>
+                      <a:ext uri="{53640926-AAD7-44D8-BBD7-CCE9431645EC}">
+                        <a14:shadowObscured xmlns:a14="http://schemas.microsoft.com/office/drawing/2010/main"/>
+                      </a:ext>
+                    </a:extLst>
+                  </pic:spPr>
+                </pic:pic>
+              </a:graphicData>
+            </a:graphic>
+          </wp:inline>
+        </w:drawing>
+      </w:r>
+    </w:p>
+    <w:p>
+      <w:pPr>
+        <w:jc w:val="both"/>
+        <w:rPr>
+          <w:rFonts w:cs="Arial"/>
+        </w:rPr>
+      </w:pPr>
+    </w:p>
+    <w:p>
+      <w:pPr>
+        <w:jc w:val="center"/>
+      </w:pPr>
+      <w:r>
+        <w:rPr>
+          <w:noProof/>
+        </w:rPr>
+        <w:drawing>
+          <wp:inline distT="0" distB="0" distL="0" distR="0" wp14:anchorId="269AC693" wp14:editId="76095424">
+            <wp:extent cx="6208857" cy="1631950"/>
+            <wp:effectExtent l="0" t="0" r="1905" b="6350"/>
+            <wp:docPr id="4" name="Imagen 4"/>
+            <wp:cNvGraphicFramePr>
+              <a:graphicFrameLocks xmlns:a="http://schemas.openxmlformats.org/drawingml/2006/main" noChangeAspect="1"/>
+            </wp:cNvGraphicFramePr>
+            <a:graphic xmlns:a="http://schemas.openxmlformats.org/drawingml/2006/main">
+              <a:graphicData uri="http://schemas.openxmlformats.org/drawingml/2006/picture">
+                <pic:pic xmlns:pic="http://schemas.openxmlformats.org/drawingml/2006/picture">
+                  <pic:nvPicPr>
+                    <pic:cNvPr id="1" name=""/>
+                    <pic:cNvPicPr/>
+                  </pic:nvPicPr>
+                  <pic:blipFill>
+                    <a:blip r:embed="rId7"/>
+                    <a:stretch>
+                      <a:fillRect/>
+                    </a:stretch>
+                  </pic:blipFill>
+                  <pic:spPr>
+                    <a:xfrm>
+                      <a:off x="0" y="0"/>
+                      <a:ext cx="6221637" cy="1635309"/>
+                    </a:xfrm>
+                    <a:prstGeom prst="rect">
+                      <a:avLst/>
+                    </a:prstGeom>
+                  </pic:spPr>
+                </pic:pic>
+              </a:graphicData>
+            </a:graphic>
+          </wp:inline>
+        </w:drawing>
+      </w:r>
+    </w:p>
+    <w:p>
+      <w:pPr>
+        <w:jc w:val="both"/>
+        <w:rPr>
+          <w:rFonts w:cs="Arial"/>
+        </w:rPr>
+      </w:pPr>
+    </w:p>
+    <w:p>
+      <w:pPr>
+        <w:jc w:val="both"/>
+        <w:rPr>
+          <w:rFonts w:cs="Arial"/>
+        </w:rPr>
+      </w:pPr>
+    </w:p>
+    <w:p>
+      <w:pPr>
+        <w:rPr>
+          <w:rFonts w:cs="Arial"/>
+        </w:rPr>
+      </w:pPr>
+      <w:r>
+        <w:rPr>
+          <w:rFonts w:cs="Arial"/>
+        </w:rPr>
+        <w:t xml:space="preserve">Ya seleccionadas las Historias de Usuario a </w:t>
+      </w:r>
+      <w:r>
+        <w:rPr>
+          <w:rFonts w:cs="Arial"/>
+        </w:rPr>
+        <w:t>desarrollar, las</w:t>
+      </w:r>
+      <w:r>
+        <w:rPr>
+          <w:rFonts w:cs="Arial"/>
+        </w:rPr>
+        <w:t xml:space="preserve"> desglosamos en taras</w:t>
+      </w:r>
+      <w:r>
+        <w:rPr>
+          <w:rFonts w:cs="Arial"/>
+        </w:rPr>
+        <w:t xml:space="preserve"> en la tabla </w:t>
+      </w:r>
+      <w:proofErr w:type="gramStart"/>
+      <w:r>
+        <w:rPr>
+          <w:rFonts w:cs="Arial"/>
+        </w:rPr>
+        <w:t>XXXXX ,</w:t>
+      </w:r>
+      <w:proofErr w:type="gramEnd"/>
+      <w:r>
+        <w:rPr>
+          <w:rFonts w:cs="Arial"/>
+        </w:rPr>
+        <w:t xml:space="preserve"> a continuación.</w:t>
+      </w:r>
+    </w:p>
+    <w:p>
+      <w:pPr>
+        <w:jc w:val="center"/>
+        <w:rPr>
+          <w:rFonts w:cs="Arial"/>
+        </w:rPr>
+      </w:pPr>
+      <w:r>
+        <w:rPr>
+          <w:noProof/>
+        </w:rPr>
+        <w:drawing>
+          <wp:inline distT="0" distB="0" distL="0" distR="0" wp14:anchorId="408B1169" wp14:editId="3227B6EC">
+            <wp:extent cx="5588000" cy="1574800"/>
+            <wp:effectExtent l="0" t="0" r="0" b="6350"/>
+            <wp:docPr id="5" name="Imagen 5"/>
+            <wp:cNvGraphicFramePr>
+              <a:graphicFrameLocks xmlns:a="http://schemas.openxmlformats.org/drawingml/2006/main" noChangeAspect="1"/>
+            </wp:cNvGraphicFramePr>
+            <a:graphic xmlns:a="http://schemas.openxmlformats.org/drawingml/2006/main">
+              <a:graphicData uri="http://schemas.openxmlformats.org/drawingml/2006/picture">
+                <pic:pic xmlns:pic="http://schemas.openxmlformats.org/drawingml/2006/picture">
+                  <pic:nvPicPr>
+                    <pic:cNvPr id="1" name=""/>
+                    <pic:cNvPicPr/>
+                  </pic:nvPicPr>
+                  <pic:blipFill rotWithShape="1">
+                    <a:blip r:embed="rId8"/>
+                    <a:srcRect r="430" b="2401"/>
+                    <a:stretch/>
+                  </pic:blipFill>
+                  <pic:spPr bwMode="auto">
+                    <a:xfrm>
+                      <a:off x="0" y="0"/>
+                      <a:ext cx="5588000" cy="1574800"/>
+                    </a:xfrm>
+                    <a:prstGeom prst="rect">
+                      <a:avLst/>
+                    </a:prstGeom>
+                    <a:ln>
+                      <a:noFill/>
+                    </a:ln>
+                    <a:extLst>
+                      <a:ext uri="{53640926-AAD7-44D8-BBD7-CCE9431645EC}">
+                        <a14:shadowObscured xmlns:a14="http://schemas.microsoft.com/office/drawing/2010/main"/>
+                      </a:ext>
+                    </a:extLst>
+                  </pic:spPr>
+                </pic:pic>
+              </a:graphicData>
+            </a:graphic>
+          </wp:inline>
+        </w:drawing>
+      </w:r>
+    </w:p>
+    <w:p>
+      <w:pPr>
+        <w:rPr>
+          <w:rFonts w:cs="Arial"/>
+        </w:rPr>
+      </w:pPr>
+    </w:p>
+    <w:p>
+      <w:pPr>
+        <w:rPr>
+          <w:rFonts w:cs="Arial"/>
+        </w:rPr>
+      </w:pPr>
+      <w:r>
+        <w:rPr>
+          <w:rFonts w:cs="Arial"/>
+        </w:rPr>
+        <w:t xml:space="preserve">A continuación, en la </w:t>
+      </w:r>
+      <w:r>
+        <w:rPr>
+          <w:rFonts w:cs="Arial"/>
+          <w:highlight w:val="yellow"/>
+        </w:rPr>
+        <w:t>T</w:t>
+      </w:r>
+      <w:r>
+        <w:rPr>
+          <w:rFonts w:cs="Arial"/>
+          <w:highlight w:val="yellow"/>
+        </w:rPr>
+        <w:t xml:space="preserve">abla </w:t>
+      </w:r>
+      <w:r>
+        <w:rPr>
+          <w:rFonts w:cs="Arial"/>
+          <w:highlight w:val="yellow"/>
+        </w:rPr>
+        <w:t>XXXX</w:t>
+      </w:r>
+      <w:r>
+        <w:rPr>
+          <w:rFonts w:cs="Arial"/>
+          <w:highlight w:val="yellow"/>
+        </w:rPr>
+        <w:t>,</w:t>
+      </w:r>
+      <w:r>
+        <w:rPr>
+          <w:rFonts w:cs="Arial"/>
+        </w:rPr>
+        <w:t xml:space="preserve"> se detallan los riesgos identificados para el Sprint</w:t>
+      </w:r>
+      <w:r>
+        <w:rPr>
+          <w:rFonts w:cs="Arial"/>
+        </w:rPr>
+        <w:t xml:space="preserve">, </w:t>
+      </w:r>
+      <w:r>
+        <w:rPr>
+          <w:rFonts w:cs="Arial"/>
+        </w:rPr>
+        <w:t xml:space="preserve">y seguido el </w:t>
+      </w:r>
+      <w:r>
+        <w:rPr>
+          <w:rFonts w:cs="Arial"/>
+          <w:highlight w:val="yellow"/>
+        </w:rPr>
+        <w:t>Diagrama XXXX</w:t>
+      </w:r>
+      <w:r>
+        <w:rPr>
+          <w:rFonts w:cs="Arial"/>
+        </w:rPr>
+        <w:t xml:space="preserve"> </w:t>
+      </w:r>
+      <w:r>
+        <w:rPr>
+          <w:rFonts w:cs="Arial"/>
+        </w:rPr>
+        <w:t>con la evolución de estos.</w:t>
+      </w:r>
+    </w:p>
+    <w:p>
+      <w:pPr>
+        <w:jc w:val="center"/>
+        <w:rPr>
+          <w:noProof/>
+        </w:rPr>
+      </w:pPr>
+      <w:r>
+        <w:rPr>
+          <w:noProof/>
+        </w:rPr>
+        <w:lastRenderedPageBreak/>
+        <w:drawing>
+          <wp:inline distT="0" distB="0" distL="0" distR="0" wp14:anchorId="3DCCAA12" wp14:editId="45894218">
+            <wp:extent cx="3819645" cy="2502535"/>
+            <wp:effectExtent l="0" t="0" r="9525" b="0"/>
+            <wp:docPr id="6" name="Imagen 6"/>
+            <wp:cNvGraphicFramePr>
+              <a:graphicFrameLocks xmlns:a="http://schemas.openxmlformats.org/drawingml/2006/main" noChangeAspect="1"/>
+            </wp:cNvGraphicFramePr>
+            <a:graphic xmlns:a="http://schemas.openxmlformats.org/drawingml/2006/main">
+              <a:graphicData uri="http://schemas.openxmlformats.org/drawingml/2006/picture">
+                <pic:pic xmlns:pic="http://schemas.openxmlformats.org/drawingml/2006/picture">
+                  <pic:nvPicPr>
+                    <pic:cNvPr id="1" name=""/>
+                    <pic:cNvPicPr/>
+                  </pic:nvPicPr>
+                  <pic:blipFill rotWithShape="1">
+                    <a:blip r:embed="rId9"/>
+                    <a:srcRect t="5398" r="32362"/>
+                    <a:stretch/>
+                  </pic:blipFill>
+                  <pic:spPr bwMode="auto">
+                    <a:xfrm>
+                      <a:off x="0" y="0"/>
+                      <a:ext cx="3838693" cy="2515015"/>
+                    </a:xfrm>
+                    <a:prstGeom prst="rect">
+                      <a:avLst/>
+                    </a:prstGeom>
+                    <a:ln>
+                      <a:noFill/>
+                    </a:ln>
+                    <a:extLst>
+                      <a:ext uri="{53640926-AAD7-44D8-BBD7-CCE9431645EC}">
+                        <a14:shadowObscured xmlns:a14="http://schemas.microsoft.com/office/drawing/2010/main"/>
+                      </a:ext>
+                    </a:extLst>
+                  </pic:spPr>
+                </pic:pic>
+              </a:graphicData>
+            </a:graphic>
+          </wp:inline>
+        </w:drawing>
+      </w:r>
+    </w:p>
+    <w:p>
+      <w:pPr>
+        <w:rPr>
+          <w:rFonts w:cs="Arial"/>
+        </w:rPr>
+      </w:pPr>
+    </w:p>
+    <w:p>
+      <w:pPr>
+        <w:jc w:val="center"/>
+        <w:rPr>
+          <w:rFonts w:cs="Arial"/>
+        </w:rPr>
+      </w:pPr>
+      <w:r>
+        <w:rPr>
+          <w:noProof/>
+        </w:rPr>
+        <w:drawing>
+          <wp:inline distT="0" distB="0" distL="0" distR="0" wp14:anchorId="0847D196" wp14:editId="491AD198">
+            <wp:extent cx="4368800" cy="3527748"/>
+            <wp:effectExtent l="0" t="0" r="0" b="0"/>
+            <wp:docPr id="7" name="Imagen 7"/>
+            <wp:cNvGraphicFramePr>
+              <a:graphicFrameLocks xmlns:a="http://schemas.openxmlformats.org/drawingml/2006/main" noChangeAspect="1"/>
+            </wp:cNvGraphicFramePr>
+            <a:graphic xmlns:a="http://schemas.openxmlformats.org/drawingml/2006/main">
+              <a:graphicData uri="http://schemas.openxmlformats.org/drawingml/2006/picture">
+                <pic:pic xmlns:pic="http://schemas.openxmlformats.org/drawingml/2006/picture">
+                  <pic:nvPicPr>
+                    <pic:cNvPr id="1" name=""/>
+                    <pic:cNvPicPr/>
+                  </pic:nvPicPr>
+                  <pic:blipFill>
+                    <a:blip r:embed="rId10"/>
+                    <a:stretch>
+                      <a:fillRect/>
+                    </a:stretch>
+                  </pic:blipFill>
+                  <pic:spPr>
+                    <a:xfrm>
+                      <a:off x="0" y="0"/>
+                      <a:ext cx="4387764" cy="3543061"/>
+                    </a:xfrm>
+                    <a:prstGeom prst="rect">
+                      <a:avLst/>
+                    </a:prstGeom>
+                  </pic:spPr>
+                </pic:pic>
+              </a:graphicData>
+            </a:graphic>
+          </wp:inline>
+        </w:drawing>
+      </w:r>
+    </w:p>
+    <w:p>
+      <w:pPr>
+        <w:rPr>
+          <w:rFonts w:cs="Arial"/>
+        </w:rPr>
+      </w:pPr>
+    </w:p>
+    <w:p>
+      <w:pPr>
+        <w:jc w:val="both"/>
+        <w:rPr>
+          <w:rFonts w:cs="Arial"/>
+        </w:rPr>
+      </w:pPr>
+    </w:p>
+    <w:p>
+      <w:pPr>
+        <w:pStyle w:val="Ttulo3"/>
+        <w:rPr>
+          <w:rFonts w:cs="Arial"/>
+        </w:rPr>
+      </w:pPr>
+      <w:r>
+        <w:rPr>
+          <w:rFonts w:cs="Arial"/>
+        </w:rPr>
+        <w:t>A.1.1.2 Diseño</w:t>
+      </w:r>
+    </w:p>
+    <w:p>
+      <w:pPr>
+        <w:rPr>
+          <w:highlight w:val="yellow"/>
+        </w:rPr>
+      </w:pPr>
+      <w:r>
+        <w:t xml:space="preserve">A partir de la «XEP-0348: </w:t>
+      </w:r>
+      <w:proofErr w:type="spellStart"/>
+      <w:r>
+        <w:t>Signing</w:t>
+      </w:r>
+      <w:proofErr w:type="spellEnd"/>
+      <w:r>
+        <w:t xml:space="preserve"> </w:t>
+      </w:r>
+      <w:proofErr w:type="spellStart"/>
+      <w:r>
+        <w:t>Forms</w:t>
+      </w:r>
+      <w:proofErr w:type="spellEnd"/>
+      <w:r>
+        <w:t xml:space="preserve">» en conjunto con la «XEP-0077: </w:t>
+      </w:r>
+      <w:proofErr w:type="spellStart"/>
+      <w:r>
+        <w:t>Registration</w:t>
+      </w:r>
+      <w:proofErr w:type="spellEnd"/>
+      <w:r>
+        <w:t xml:space="preserve"> In-Band», se procedió a identificar </w:t>
+      </w:r>
+      <w:r>
+        <w:t>las entidades</w:t>
+      </w:r>
+      <w:r>
+        <w:t xml:space="preserve"> que interactúan en el proceso de registro de nuevas </w:t>
+      </w:r>
+      <w:r>
+        <w:t>cuentas en el servidor</w:t>
+      </w:r>
+      <w:r>
+        <w:t>, l</w:t>
+      </w:r>
+      <w:r>
+        <w:t xml:space="preserve">as cuales se </w:t>
+      </w:r>
+      <w:r>
+        <w:t xml:space="preserve">grafican mediante un diagrama de clases el cual está en la </w:t>
+      </w:r>
+      <w:r>
+        <w:rPr>
+          <w:highlight w:val="yellow"/>
+        </w:rPr>
+        <w:t>Imagen X</w:t>
+      </w:r>
+      <w:r>
+        <w:t>, remarcando las clases que serán intervenidas.</w:t>
+      </w:r>
+    </w:p>
+    <w:p>
+      <w:r>
+        <w:rPr>
+          <w:noProof/>
+        </w:rPr>
+        <w:lastRenderedPageBreak/>
+        <mc:AlternateContent>
+          <mc:Choice Requires="wps">
+            <w:drawing>
+              <wp:anchor distT="0" distB="0" distL="114300" distR="114300" simplePos="0" relativeHeight="251661312" behindDoc="0" locked="0" layoutInCell="1" allowOverlap="1" wp14:anchorId="357E45D7" wp14:editId="484A1FCC">
+                <wp:simplePos x="0" y="0"/>
+                <wp:positionH relativeFrom="column">
+                  <wp:posOffset>3081718</wp:posOffset>
+                </wp:positionH>
+                <wp:positionV relativeFrom="paragraph">
+                  <wp:posOffset>2700138</wp:posOffset>
+                </wp:positionV>
+                <wp:extent cx="523240" cy="170180"/>
+                <wp:effectExtent l="0" t="0" r="10160" b="20320"/>
+                <wp:wrapNone/>
+                <wp:docPr id="10" name="Rectángulo: esquinas redondeadas 10"/>
+                <wp:cNvGraphicFramePr/>
+                <a:graphic xmlns:a="http://schemas.openxmlformats.org/drawingml/2006/main">
+                  <a:graphicData uri="http://schemas.microsoft.com/office/word/2010/wordprocessingShape">
+                    <wps:wsp>
+                      <wps:cNvSpPr/>
+                      <wps:spPr>
+                        <a:xfrm>
+                          <a:off x="0" y="0"/>
+                          <a:ext cx="523240" cy="170180"/>
+                        </a:xfrm>
+                        <a:prstGeom prst="roundRect">
+                          <a:avLst/>
+                        </a:prstGeom>
+                        <a:noFill/>
+                        <a:ln>
+                          <a:solidFill>
+                            <a:srgbClr val="FF0000"/>
+                          </a:solidFill>
+                        </a:ln>
+                      </wps:spPr>
+                      <wps:style>
+                        <a:lnRef idx="2">
+                          <a:schemeClr val="accent1">
+                            <a:shade val="50000"/>
+                          </a:schemeClr>
+                        </a:lnRef>
+                        <a:fillRef idx="1">
+                          <a:schemeClr val="accent1"/>
+                        </a:fillRef>
+                        <a:effectRef idx="0">
+                          <a:schemeClr val="accent1"/>
+                        </a:effectRef>
+                        <a:fontRef idx="minor">
+                          <a:schemeClr val="lt1"/>
+                        </a:fontRef>
+                      </wps:style>
+                      <wps:bodyPr rot="0" spcFirstLastPara="0" vertOverflow="overflow" horzOverflow="overflow" vert="horz" wrap="square" lIns="91440" tIns="45720" rIns="91440" bIns="45720" numCol="1" spcCol="0" rtlCol="0" fromWordArt="0" anchor="ctr" anchorCtr="0" forceAA="0" compatLnSpc="1">
+                        <a:prstTxWarp prst="textNoShape">
+                          <a:avLst/>
+                        </a:prstTxWarp>
+                        <a:noAutofit/>
+                      </wps:bodyPr>
+                    </wps:wsp>
+                  </a:graphicData>
+                </a:graphic>
+              </wp:anchor>
+            </w:drawing>
+          </mc:Choice>
+          <mc:Fallback>
+            <w:pict>
+              <v:roundrect w14:anchorId="6F6DAD9A" id="Rectángulo: esquinas redondeadas 10" o:spid="_x0000_s1026" style="position:absolute;margin-left:242.65pt;margin-top:212.6pt;width:41.2pt;height:13.4pt;z-index:251661312;visibility:visible;mso-wrap-style:square;mso-wrap-distance-left:9pt;mso-wrap-distance-top:0;mso-wrap-distance-right:9pt;mso-wrap-distance-bottom:0;mso-position-horizontal:absolute;mso-position-horizontal-relative:text;mso-position-vertical:absolute;mso-position-vertical-relative:text;v-text-anchor:middle" arcsize="10923f" o:gfxdata="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" filled="f" strokecolor="red" strokeweight="1pt">
+                <v:stroke joinstyle="miter"/>
+              </v:roundrect>
+            </w:pict>
+          </mc:Fallback>
+        </mc:AlternateContent>
+      </w:r>
+      <w:r>
+        <w:rPr>
+          <w:noProof/>
+        </w:rPr>
+        <mc:AlternateContent>
+          <mc:Choice Requires="wps">
+            <w:drawing>
+              <wp:anchor distT="0" distB="0" distL="114300" distR="114300" simplePos="0" relativeHeight="251659264" behindDoc="0" locked="0" layoutInCell="1" allowOverlap="1">
+                <wp:simplePos x="0" y="0"/>
+                <wp:positionH relativeFrom="column">
+                  <wp:posOffset>1654138</wp:posOffset>
+                </wp:positionH>
+                <wp:positionV relativeFrom="paragraph">
+                  <wp:posOffset>4828458</wp:posOffset>
+                </wp:positionV>
+                <wp:extent cx="523240" cy="170180"/>
+                <wp:effectExtent l="0" t="0" r="10160" b="20320"/>
+                <wp:wrapNone/>
+                <wp:docPr id="9" name="Rectángulo: esquinas redondeadas 9"/>
+                <wp:cNvGraphicFramePr/>
+                <a:graphic xmlns:a="http://schemas.openxmlformats.org/drawingml/2006/main">
+                  <a:graphicData uri="http://schemas.microsoft.com/office/word/2010/wordprocessingShape">
+                    <wps:wsp>
+                      <wps:cNvSpPr/>
+                      <wps:spPr>
+                        <a:xfrm>
+                          <a:off x="0" y="0"/>
+                          <a:ext cx="523240" cy="170180"/>
+                        </a:xfrm>
+                        <a:prstGeom prst="roundRect">
+                          <a:avLst/>
+                        </a:prstGeom>
+                        <a:noFill/>
+                        <a:ln>
+                          <a:solidFill>
+                            <a:srgbClr val="FF0000"/>
+                          </a:solidFill>
+                        </a:ln>
+                      </wps:spPr>
+                      <wps:style>
+                        <a:lnRef idx="2">
+                          <a:schemeClr val="accent1">
+                            <a:shade val="50000"/>
+                          </a:schemeClr>
+                        </a:lnRef>
+                        <a:fillRef idx="1">
+                          <a:schemeClr val="accent1"/>
+                        </a:fillRef>
+                        <a:effectRef idx="0">
+                          <a:schemeClr val="accent1"/>
+                        </a:effectRef>
+                        <a:fontRef idx="minor">
+                          <a:schemeClr val="lt1"/>
+                        </a:fontRef>
+                      </wps:style>
+                      <wps:bodyPr rot="0" spcFirstLastPara="0" vertOverflow="overflow" horzOverflow="overflow" vert="horz" wrap="square" lIns="91440" tIns="45720" rIns="91440" bIns="45720" numCol="1" spcCol="0" rtlCol="0" fromWordArt="0" anchor="ctr" anchorCtr="0" forceAA="0" compatLnSpc="1">
+                        <a:prstTxWarp prst="textNoShape">
+                          <a:avLst/>
+                        </a:prstTxWarp>
+                        <a:noAutofit/>
+                      </wps:bodyPr>
+                    </wps:wsp>
+                  </a:graphicData>
+                </a:graphic>
+              </wp:anchor>
+            </w:drawing>
+          </mc:Choice>
+          <mc:Fallback>
+            <w:pict>
+              <v:roundrect w14:anchorId="37BDBE78" id="Rectángulo: esquinas redondeadas 9" o:spid="_x0000_s1026" style="position:absolute;margin-left:130.25pt;margin-top:380.2pt;width:41.2pt;height:13.4pt;z-index:251659264;visibility:visible;mso-wrap-style:square;mso-wrap-distance-left:9pt;mso-wrap-distance-top:0;mso-wrap-distance-right:9pt;mso-wrap-distance-bottom:0;mso-position-horizontal:absolute;mso-position-horizontal-relative:text;mso-position-vertical:absolute;mso-position-vertical-relative:text;v-text-anchor:middle" arcsize="10923f" o:gfxdata="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" filled="f" strokecolor="red" strokeweight="1pt">
+                <v:stroke joinstyle="miter"/>
+              </v:roundrect>
+            </w:pict>
+          </mc:Fallback>
+        </mc:AlternateContent>
+      </w:r>
+      <w:r>
+        <w:rPr>
+          <w:noProof/>
+          <w:highlight w:val="yellow"/>
+        </w:rPr>
+        <w:drawing>
+          <wp:inline distT="0" distB="0" distL="0" distR="0">
+            <wp:extent cx="5600700" cy="5149850"/>
+            <wp:effectExtent l="0" t="0" r="0" b="0"/>
+            <wp:docPr id="8" name="Imagen 8"/>
+            <wp:cNvGraphicFramePr>
+              <a:graphicFrameLocks xmlns:a="http://schemas.openxmlformats.org/drawingml/2006/main" noChangeAspect="1"/>
+            </wp:cNvGraphicFramePr>
+            <a:graphic xmlns:a="http://schemas.openxmlformats.org/drawingml/2006/main">
+              <a:graphicData uri="http://schemas.openxmlformats.org/drawingml/2006/picture">
+                <pic:pic xmlns:pic="http://schemas.openxmlformats.org/drawingml/2006/picture">
+                  <pic:nvPicPr>
+                    <pic:cNvPr id="0" name="Picture 1"/>
                     <pic:cNvPicPr>
                       <a:picLocks noChangeAspect="1" noChangeArrowheads="1"/>
                     </pic:cNvPicPr>
                   </pic:nvPicPr>
                   <pic:blipFill>
-                    <a:blip r:embed="rId5">
+                    <a:blip r:embed="rId11" cstate="print">
                       <a:extLst>
                         <a:ext uri="{28A0092B-C50C-407E-A947-70E740481C1C}">
                           <a14:useLocalDpi xmlns:a14="http://schemas.microsoft.com/office/drawing/2010/main" val="0"/>
@@ -545,7 +1384,7 @@
                   <pic:spPr bwMode="auto">
                     <a:xfrm>
                       <a:off x="0" y="0"/>
-                      <a:ext cx="5612130" cy="4752240"/>
+                      <a:ext cx="5600700" cy="5149850"/>
                     </a:xfrm>
                     <a:prstGeom prst="rect">
                       <a:avLst/>
@@ -562,98 +1401,660 @@
         </w:drawing>
       </w:r>
     </w:p>
+    <w:p>
+      <w:pPr>
+        <w:rPr>
+          <w:highlight w:val="yellow"/>
+        </w:rPr>
+      </w:pPr>
+      <w:r>
+        <w:t>Ya identificadas las clases identificadas en el proceso, se realiza un</w:t>
+      </w:r>
+      <w:r>
+        <w:t xml:space="preserve"> diagrama de secuencia, que se puede apreciar en el </w:t>
+      </w:r>
+      <w:r>
+        <w:rPr>
+          <w:highlight w:val="yellow"/>
+        </w:rPr>
+        <w:t>diagrama XXXX</w:t>
+      </w:r>
+    </w:p>
+    <w:p>
+      <w:r>
+        <w:rPr>
+          <w:noProof/>
+        </w:rPr>
+        <w:lastRenderedPageBreak/>
+        <w:drawing>
+          <wp:inline distT="0" distB="0" distL="0" distR="0">
+            <wp:extent cx="5607685" cy="4722495"/>
+            <wp:effectExtent l="0" t="0" r="0" b="1905"/>
+            <wp:docPr id="11" name="Imagen 11"/>
+            <wp:cNvGraphicFramePr>
+              <a:graphicFrameLocks xmlns:a="http://schemas.openxmlformats.org/drawingml/2006/main" noChangeAspect="1"/>
+            </wp:cNvGraphicFramePr>
+            <a:graphic xmlns:a="http://schemas.openxmlformats.org/drawingml/2006/main">
+              <a:graphicData uri="http://schemas.openxmlformats.org/drawingml/2006/picture">
+                <pic:pic xmlns:pic="http://schemas.openxmlformats.org/drawingml/2006/picture">
+                  <pic:nvPicPr>
+                    <pic:cNvPr id="0" name="Picture 2"/>
+                    <pic:cNvPicPr>
+                      <a:picLocks noChangeAspect="1" noChangeArrowheads="1"/>
+                    </pic:cNvPicPr>
+                  </pic:nvPicPr>
+                  <pic:blipFill>
+                    <a:blip r:embed="rId12">
+                      <a:extLst>
+                        <a:ext uri="{28A0092B-C50C-407E-A947-70E740481C1C}">
+                          <a14:useLocalDpi xmlns:a14="http://schemas.microsoft.com/office/drawing/2010/main" val="0"/>
+                        </a:ext>
+                      </a:extLst>
+                    </a:blip>
+                    <a:srcRect/>
+                    <a:stretch>
+                      <a:fillRect/>
+                    </a:stretch>
+                  </pic:blipFill>
+                  <pic:spPr bwMode="auto">
+                    <a:xfrm>
+                      <a:off x="0" y="0"/>
+                      <a:ext cx="5607685" cy="4722495"/>
+                    </a:xfrm>
+                    <a:prstGeom prst="rect">
+                      <a:avLst/>
+                    </a:prstGeom>
+                    <a:noFill/>
+                    <a:ln>
+                      <a:noFill/>
+                    </a:ln>
+                  </pic:spPr>
+                </pic:pic>
+              </a:graphicData>
+            </a:graphic>
+          </wp:inline>
+        </w:drawing>
+      </w:r>
+    </w:p>
+    <w:p>
+      <w:pPr>
+        <w:rPr>
+          <w:highlight w:val="yellow"/>
+        </w:rPr>
+      </w:pPr>
+      <w:r>
+        <w:t xml:space="preserve">En cuanto al diseño de la base de datos, </w:t>
+      </w:r>
+      <w:r>
+        <w:t xml:space="preserve">se explica mediante el siguiente diagrama de Entidad-Relación mostrado a continuación, en el </w:t>
+      </w:r>
+      <w:r>
+        <w:rPr>
+          <w:highlight w:val="yellow"/>
+        </w:rPr>
+        <w:t>grafico XXXXX</w:t>
+      </w:r>
+    </w:p>
+    <w:p>
+      <w:r>
+        <w:rPr>
+          <w:noProof/>
+        </w:rPr>
+        <w:lastRenderedPageBreak/>
+        <w:drawing>
+          <wp:inline distT="0" distB="0" distL="0" distR="0">
+            <wp:extent cx="5614035" cy="6088380"/>
+            <wp:effectExtent l="0" t="0" r="5715" b="7620"/>
+            <wp:docPr id="12" name="Imagen 12"/>
+            <wp:cNvGraphicFramePr>
+              <a:graphicFrameLocks xmlns:a="http://schemas.openxmlformats.org/drawingml/2006/main" noChangeAspect="1"/>
+            </wp:cNvGraphicFramePr>
+            <a:graphic xmlns:a="http://schemas.openxmlformats.org/drawingml/2006/main">
+              <a:graphicData uri="http://schemas.openxmlformats.org/drawingml/2006/picture">
+                <pic:pic xmlns:pic="http://schemas.openxmlformats.org/drawingml/2006/picture">
+                  <pic:nvPicPr>
+                    <pic:cNvPr id="0" name="Picture 3"/>
+                    <pic:cNvPicPr>
+                      <a:picLocks noChangeAspect="1" noChangeArrowheads="1"/>
+                    </pic:cNvPicPr>
+                  </pic:nvPicPr>
+                  <pic:blipFill>
+                    <a:blip r:embed="rId13">
+                      <a:extLst>
+                        <a:ext uri="{28A0092B-C50C-407E-A947-70E740481C1C}">
+                          <a14:useLocalDpi xmlns:a14="http://schemas.microsoft.com/office/drawing/2010/main" val="0"/>
+                        </a:ext>
+                      </a:extLst>
+                    </a:blip>
+                    <a:srcRect/>
+                    <a:stretch>
+                      <a:fillRect/>
+                    </a:stretch>
+                  </pic:blipFill>
+                  <pic:spPr bwMode="auto">
+                    <a:xfrm>
+                      <a:off x="0" y="0"/>
+                      <a:ext cx="5614035" cy="6088380"/>
+                    </a:xfrm>
+                    <a:prstGeom prst="rect">
+                      <a:avLst/>
+                    </a:prstGeom>
+                    <a:noFill/>
+                    <a:ln>
+                      <a:noFill/>
+                    </a:ln>
+                  </pic:spPr>
+                </pic:pic>
+              </a:graphicData>
+            </a:graphic>
+          </wp:inline>
+        </w:drawing>
+      </w:r>
+    </w:p>
+    <w:p>
+      <w:pPr>
+        <w:rPr>
+          <w:highlight w:val="yellow"/>
+        </w:rPr>
+      </w:pPr>
+      <w:r>
+        <w:t xml:space="preserve">También se realizó un mockup de las modificaciones al </w:t>
+      </w:r>
+      <w:proofErr w:type="spellStart"/>
+      <w:r>
+        <w:t>front-end</w:t>
+      </w:r>
+      <w:proofErr w:type="spellEnd"/>
+      <w:r>
+        <w:t xml:space="preserve"> de «Openfire» para agregar la funcionalidad de agregar «Credenciales de Consumidor», a modo de prototipo no funcional, con el fin de que se puedan apreciar futuros cambios. El mockup se puede ver en el </w:t>
+      </w:r>
+      <w:r>
+        <w:rPr>
+          <w:highlight w:val="yellow"/>
+        </w:rPr>
+        <w:t>diagrama XXXXX</w:t>
+      </w:r>
+    </w:p>
+    <w:p>
+      <w:pPr>
+        <w:jc w:val="center"/>
+        <w:rPr>
+          <w:highlight w:val="yellow"/>
+        </w:rPr>
+      </w:pPr>
+      <w:r>
+        <w:rPr>
+          <w:noProof/>
+          <w:highlight w:val="yellow"/>
+        </w:rPr>
+        <w:lastRenderedPageBreak/>
+        <w:drawing>
+          <wp:inline distT="0" distB="0" distL="0" distR="0">
+            <wp:extent cx="4843780" cy="3912235"/>
+            <wp:effectExtent l="0" t="0" r="0" b="0"/>
+            <wp:docPr id="13" name="Imagen 13"/>
+            <wp:cNvGraphicFramePr>
+              <a:graphicFrameLocks xmlns:a="http://schemas.openxmlformats.org/drawingml/2006/main" noChangeAspect="1"/>
+            </wp:cNvGraphicFramePr>
+            <a:graphic xmlns:a="http://schemas.openxmlformats.org/drawingml/2006/main">
+              <a:graphicData uri="http://schemas.openxmlformats.org/drawingml/2006/picture">
+                <pic:pic xmlns:pic="http://schemas.openxmlformats.org/drawingml/2006/picture">
+                  <pic:nvPicPr>
+                    <pic:cNvPr id="0" name="Picture 4"/>
+                    <pic:cNvPicPr>
+                      <a:picLocks noChangeAspect="1" noChangeArrowheads="1"/>
+                    </pic:cNvPicPr>
+                  </pic:nvPicPr>
+                  <pic:blipFill>
+                    <a:blip r:embed="rId14">
+                      <a:extLst>
+                        <a:ext uri="{28A0092B-C50C-407E-A947-70E740481C1C}">
+                          <a14:useLocalDpi xmlns:a14="http://schemas.microsoft.com/office/drawing/2010/main" val="0"/>
+                        </a:ext>
+                      </a:extLst>
+                    </a:blip>
+                    <a:srcRect/>
+                    <a:stretch>
+                      <a:fillRect/>
+                    </a:stretch>
+                  </pic:blipFill>
+                  <pic:spPr bwMode="auto">
+                    <a:xfrm>
+                      <a:off x="0" y="0"/>
+                      <a:ext cx="4843780" cy="3912235"/>
+                    </a:xfrm>
+                    <a:prstGeom prst="rect">
+                      <a:avLst/>
+                    </a:prstGeom>
+                    <a:noFill/>
+                    <a:ln>
+                      <a:noFill/>
+                    </a:ln>
+                  </pic:spPr>
+                </pic:pic>
+              </a:graphicData>
+            </a:graphic>
+          </wp:inline>
+        </w:drawing>
+      </w:r>
+    </w:p>
+    <w:p>
+      <w:pPr>
+        <w:pStyle w:val="Ttulo3"/>
+      </w:pPr>
+      <w:r>
+        <w:t>A.1.1.3 Resultados</w:t>
+      </w:r>
+    </w:p>
+    <w:p>
+      <w:r>
+        <w:rPr>
+          <w:noProof/>
+        </w:rPr>
+        <w:drawing>
+          <wp:inline distT="0" distB="0" distL="0" distR="0">
+            <wp:extent cx="6009982" cy="1771650"/>
+            <wp:effectExtent l="0" t="0" r="0" b="0"/>
+            <wp:docPr id="2" name="Imagen 2"/>
+            <wp:cNvGraphicFramePr>
+              <a:graphicFrameLocks xmlns:a="http://schemas.openxmlformats.org/drawingml/2006/main" noChangeAspect="1"/>
+            </wp:cNvGraphicFramePr>
+            <a:graphic xmlns:a="http://schemas.openxmlformats.org/drawingml/2006/main">
+              <a:graphicData uri="http://schemas.openxmlformats.org/drawingml/2006/picture">
+                <pic:pic xmlns:pic="http://schemas.openxmlformats.org/drawingml/2006/picture">
+                  <pic:nvPicPr>
+                    <pic:cNvPr id="0" name="Picture 1"/>
+                    <pic:cNvPicPr>
+                      <a:picLocks noChangeAspect="1" noChangeArrowheads="1"/>
+                    </pic:cNvPicPr>
+                  </pic:nvPicPr>
+                  <pic:blipFill>
+                    <a:blip r:embed="rId15" cstate="print">
+                      <a:extLst>
+                        <a:ext uri="{28A0092B-C50C-407E-A947-70E740481C1C}">
+                          <a14:useLocalDpi xmlns:a14="http://schemas.microsoft.com/office/drawing/2010/main" val="0"/>
+                        </a:ext>
+                      </a:extLst>
+                    </a:blip>
+                    <a:srcRect/>
+                    <a:stretch>
+                      <a:fillRect/>
+                    </a:stretch>
+                  </pic:blipFill>
+                  <pic:spPr bwMode="auto">
+                    <a:xfrm>
+                      <a:off x="0" y="0"/>
+                      <a:ext cx="6012674" cy="1772444"/>
+                    </a:xfrm>
+                    <a:prstGeom prst="rect">
+                      <a:avLst/>
+                    </a:prstGeom>
+                    <a:noFill/>
+                    <a:ln>
+                      <a:noFill/>
+                    </a:ln>
+                  </pic:spPr>
+                </pic:pic>
+              </a:graphicData>
+            </a:graphic>
+          </wp:inline>
+        </w:drawing>
+      </w:r>
+    </w:p>
+    <w:p>
+      <w:pPr>
+        <w:pStyle w:val="Ttulo3"/>
+      </w:pPr>
+      <w:r>
+        <w:t>A.1.1.4 Evidencia</w:t>
+      </w:r>
+    </w:p>
+    <w:p>
+      <w:r>
+        <w:t xml:space="preserve">A continuación, se aprecia la evidencia en </w:t>
+      </w:r>
+      <w:proofErr w:type="spellStart"/>
+      <w:r>
+        <w:t>Github</w:t>
+      </w:r>
+      <w:proofErr w:type="spellEnd"/>
+      <w:r>
+        <w:t>, tanto de la documentación del proyecto, como el proyecto mismo.</w:t>
+      </w:r>
+    </w:p>
+    <w:p>
+      <w:r>
+        <w:tab/>
+        <w:t>En el trascurso del desarrollo del Sprint 1 se generaron 2 incidencias, estas tienen relación con las validaciones. La primera obedece al fallo al validar una cantidad de identidades permitida para una «credencial de consumidor». La segunda al permitir ingreso de credenciales de consumidor, sin haber sido generadas con anterioridad.</w:t>
+      </w:r>
+    </w:p>
     <w:p/>
     <w:p>
-      <w:pPr>
-        <w:jc w:val="both"/>
-        <w:rPr>
-          <w:rFonts w:cs="Arial"/>
-        </w:rPr>
-      </w:pPr>
+      <w:r>
+        <w:rPr>
+          <w:noProof/>
+        </w:rPr>
+        <w:lastRenderedPageBreak/>
+        <w:drawing>
+          <wp:inline distT="0" distB="0" distL="0" distR="0" wp14:anchorId="4D2F795A" wp14:editId="314F4025">
+            <wp:extent cx="5568950" cy="3168650"/>
+            <wp:effectExtent l="0" t="0" r="0" b="0"/>
+            <wp:docPr id="15" name="Imagen 15"/>
+            <wp:cNvGraphicFramePr>
+              <a:graphicFrameLocks xmlns:a="http://schemas.openxmlformats.org/drawingml/2006/main" noChangeAspect="1"/>
+            </wp:cNvGraphicFramePr>
+            <a:graphic xmlns:a="http://schemas.openxmlformats.org/drawingml/2006/main">
+              <a:graphicData uri="http://schemas.openxmlformats.org/drawingml/2006/picture">
+                <pic:pic xmlns:pic="http://schemas.openxmlformats.org/drawingml/2006/picture">
+                  <pic:nvPicPr>
+                    <pic:cNvPr id="0" name="Picture 3"/>
+                    <pic:cNvPicPr>
+                      <a:picLocks noChangeAspect="1" noChangeArrowheads="1"/>
+                    </pic:cNvPicPr>
+                  </pic:nvPicPr>
+                  <pic:blipFill>
+                    <a:blip r:embed="rId16">
+                      <a:extLst>
+                        <a:ext uri="{28A0092B-C50C-407E-A947-70E740481C1C}">
+                          <a14:useLocalDpi xmlns:a14="http://schemas.microsoft.com/office/drawing/2010/main" val="0"/>
+                        </a:ext>
+                      </a:extLst>
+                    </a:blip>
+                    <a:srcRect/>
+                    <a:stretch>
+                      <a:fillRect/>
+                    </a:stretch>
+                  </pic:blipFill>
+                  <pic:spPr bwMode="auto">
+                    <a:xfrm>
+                      <a:off x="0" y="0"/>
+                      <a:ext cx="5568950" cy="3168650"/>
+                    </a:xfrm>
+                    <a:prstGeom prst="rect">
+                      <a:avLst/>
+                    </a:prstGeom>
+                    <a:noFill/>
+                    <a:ln>
+                      <a:noFill/>
+                    </a:ln>
+                  </pic:spPr>
+                </pic:pic>
+              </a:graphicData>
+            </a:graphic>
+          </wp:inline>
+        </w:drawing>
+      </w:r>
+    </w:p>
+    <w:p/>
+    <w:p>
+      <w:r>
+        <w:rPr>
+          <w:noProof/>
+        </w:rPr>
+        <w:drawing>
+          <wp:inline distT="0" distB="0" distL="0" distR="0" wp14:anchorId="47B77D6E" wp14:editId="6553B86E">
+            <wp:extent cx="5612130" cy="3732955"/>
+            <wp:effectExtent l="0" t="0" r="7620" b="1270"/>
+            <wp:docPr id="14" name="Imagen 14"/>
+            <wp:cNvGraphicFramePr>
+              <a:graphicFrameLocks xmlns:a="http://schemas.openxmlformats.org/drawingml/2006/main" noChangeAspect="1"/>
+            </wp:cNvGraphicFramePr>
+            <a:graphic xmlns:a="http://schemas.openxmlformats.org/drawingml/2006/main">
+              <a:graphicData uri="http://schemas.openxmlformats.org/drawingml/2006/picture">
+                <pic:pic xmlns:pic="http://schemas.openxmlformats.org/drawingml/2006/picture">
+                  <pic:nvPicPr>
+                    <pic:cNvPr id="0" name="Picture 2"/>
+                    <pic:cNvPicPr>
+                      <a:picLocks noChangeAspect="1" noChangeArrowheads="1"/>
+                    </pic:cNvPicPr>
+                  </pic:nvPicPr>
+                  <pic:blipFill>
+                    <a:blip r:embed="rId17">
+                      <a:extLst>
+                        <a:ext uri="{28A0092B-C50C-407E-A947-70E740481C1C}">
+                          <a14:useLocalDpi xmlns:a14="http://schemas.microsoft.com/office/drawing/2010/main" val="0"/>
+                        </a:ext>
+                      </a:extLst>
+                    </a:blip>
+                    <a:srcRect/>
+                    <a:stretch>
+                      <a:fillRect/>
+                    </a:stretch>
+                  </pic:blipFill>
+                  <pic:spPr bwMode="auto">
+                    <a:xfrm>
+                      <a:off x="0" y="0"/>
+                      <a:ext cx="5612130" cy="3732955"/>
+                    </a:xfrm>
+                    <a:prstGeom prst="rect">
+                      <a:avLst/>
+                    </a:prstGeom>
+                    <a:noFill/>
+                    <a:ln>
+                      <a:noFill/>
+                    </a:ln>
+                  </pic:spPr>
+                </pic:pic>
+              </a:graphicData>
+            </a:graphic>
+          </wp:inline>
+        </w:drawing>
+      </w:r>
+    </w:p>
+    <w:p/>
+    <w:p>
+      <w:r>
+        <w:rPr>
+          <w:noProof/>
+        </w:rPr>
+        <w:lastRenderedPageBreak/>
+        <w:drawing>
+          <wp:inline distT="0" distB="0" distL="0" distR="0">
+            <wp:extent cx="5613400" cy="2279650"/>
+            <wp:effectExtent l="0" t="0" r="6350" b="6350"/>
+            <wp:docPr id="18" name="Imagen 18"/>
+            <wp:cNvGraphicFramePr>
+              <a:graphicFrameLocks xmlns:a="http://schemas.openxmlformats.org/drawingml/2006/main" noChangeAspect="1"/>
+            </wp:cNvGraphicFramePr>
+            <a:graphic xmlns:a="http://schemas.openxmlformats.org/drawingml/2006/main">
+              <a:graphicData uri="http://schemas.openxmlformats.org/drawingml/2006/picture">
+                <pic:pic xmlns:pic="http://schemas.openxmlformats.org/drawingml/2006/picture">
+                  <pic:nvPicPr>
+                    <pic:cNvPr id="0" name="Picture 6"/>
+                    <pic:cNvPicPr>
+                      <a:picLocks noChangeAspect="1" noChangeArrowheads="1"/>
+                    </pic:cNvPicPr>
+                  </pic:nvPicPr>
+                  <pic:blipFill>
+                    <a:blip r:embed="rId18">
+                      <a:extLst>
+                        <a:ext uri="{28A0092B-C50C-407E-A947-70E740481C1C}">
+                          <a14:useLocalDpi xmlns:a14="http://schemas.microsoft.com/office/drawing/2010/main" val="0"/>
+                        </a:ext>
+                      </a:extLst>
+                    </a:blip>
+                    <a:srcRect/>
+                    <a:stretch>
+                      <a:fillRect/>
+                    </a:stretch>
+                  </pic:blipFill>
+                  <pic:spPr bwMode="auto">
+                    <a:xfrm>
+                      <a:off x="0" y="0"/>
+                      <a:ext cx="5613400" cy="2279650"/>
+                    </a:xfrm>
+                    <a:prstGeom prst="rect">
+                      <a:avLst/>
+                    </a:prstGeom>
+                    <a:noFill/>
+                    <a:ln>
+                      <a:noFill/>
+                    </a:ln>
+                  </pic:spPr>
+                </pic:pic>
+              </a:graphicData>
+            </a:graphic>
+          </wp:inline>
+        </w:drawing>
+      </w:r>
     </w:p>
     <w:p>
       <w:pPr>
         <w:pStyle w:val="Ttulo3"/>
-        <w:rPr>
-          <w:rFonts w:cs="Arial"/>
-        </w:rPr>
-      </w:pPr>
-      <w:r>
-        <w:rPr>
-          <w:rFonts w:cs="Arial"/>
-        </w:rPr>
-        <w:t>A.1.1.2 Diseño</w:t>
-      </w:r>
-    </w:p>
-    <w:p>
-      <w:r>
-        <w:t xml:space="preserve">A partir de la «XEP-0348: </w:t>
+      </w:pPr>
+      <w:r>
+        <w:t>A.1.1.5 Post-Mortem</w:t>
+      </w:r>
+    </w:p>
+    <w:p/>
+    <w:p>
+      <w:pPr>
+        <w:rPr>
+          <w:b/>
+        </w:rPr>
+      </w:pPr>
+      <w:r>
+        <w:rPr>
+          <w:b/>
+        </w:rPr>
+        <w:t>Problemas resueltos</w:t>
+      </w:r>
+    </w:p>
+    <w:p>
+      <w:pPr>
+        <w:pStyle w:val="Prrafodelista"/>
+        <w:numPr>
+          <w:ilvl w:val="0"/>
+          <w:numId w:val="2"/>
+        </w:numPr>
+      </w:pPr>
+      <w:r>
+        <w:t>El servidor «Openfire» es capaz de incorporar «</w:t>
       </w:r>
       <w:proofErr w:type="spellStart"/>
       <w:r>
-        <w:t>Signing</w:t>
+        <w:t>Consumer</w:t>
       </w:r>
       <w:proofErr w:type="spellEnd"/>
       <w:r>
-        <w:t xml:space="preserve"> </w:t>
+        <w:t xml:space="preserve"> Key», «</w:t>
       </w:r>
       <w:proofErr w:type="spellStart"/>
       <w:r>
-        <w:t>Forms</w:t>
+        <w:t>Secret</w:t>
       </w:r>
       <w:proofErr w:type="spellEnd"/>
       <w:r>
-        <w:t xml:space="preserve">» en conjunto con la «XEP-0077: </w:t>
+        <w:t xml:space="preserve"> Key», cantidad de creación de identidades permitas, cantidad de creación de identidades utilizadas.</w:t>
+      </w:r>
+    </w:p>
+    <w:p>
+      <w:pPr>
+        <w:rPr>
+          <w:b/>
+        </w:rPr>
+      </w:pPr>
+      <w:r>
+        <w:rPr>
+          <w:b/>
+        </w:rPr>
+        <w:t>Problemas futuros</w:t>
+      </w:r>
+    </w:p>
+    <w:p>
+      <w:pPr>
+        <w:pStyle w:val="Prrafodelista"/>
+        <w:numPr>
+          <w:ilvl w:val="0"/>
+          <w:numId w:val="2"/>
+        </w:numPr>
+      </w:pPr>
+      <w:r>
+        <w:t>Si bien las credenciales son agregadas correctamente en la base de datos del servidor «Openfire», mediante la consola de administración web, no es posible visualizar estos datos, ni llevar un registro y control sobre cuantas y que identidades ha creado un «</w:t>
       </w:r>
       <w:proofErr w:type="spellStart"/>
       <w:r>
-        <w:t>Registration</w:t>
+        <w:t>Consumer</w:t>
       </w:r>
       <w:proofErr w:type="spellEnd"/>
       <w:r>
-        <w:t xml:space="preserve"> In-Band», se procedió a identificar </w:t>
-      </w:r>
-      <w:r>
-        <w:t>las entidades</w:t>
-      </w:r>
-      <w:r>
-        <w:t xml:space="preserve"> que interactúan en el proceso de registro de nuevas </w:t>
-      </w:r>
-      <w:r>
-        <w:t>cuentas en el servidor</w:t>
-      </w:r>
-      <w:r>
-        <w:t>.</w:t>
-      </w:r>
-      <w:r>
-        <w:t xml:space="preserve"> Las cuales se grafican en la </w:t>
-      </w:r>
-      <w:r>
-        <w:rPr>
-          <w:highlight w:val="yellow"/>
-        </w:rPr>
-        <w:t>Imagen X</w:t>
-      </w:r>
-    </w:p>
-    <w:p>
-      <w:pPr>
-        <w:pStyle w:val="Ttulo3"/>
-      </w:pPr>
-      <w:r>
-        <w:t>A.1.1.3 Resultados</w:t>
-      </w:r>
-    </w:p>
-    <w:p/>
-    <w:p>
-      <w:pPr>
-        <w:pStyle w:val="Ttulo3"/>
-      </w:pPr>
-      <w:r>
-        <w:t>A.1.1.4 Evidencia</w:t>
-      </w:r>
-    </w:p>
-    <w:p/>
-    <w:p/>
+        <w:t xml:space="preserve"> Key». Esto se realiza en una de las historias de usuario asignadas al proyecto OF0348.</w:t>
+      </w:r>
+    </w:p>
+    <w:p>
+      <w:pPr>
+        <w:rPr>
+          <w:b/>
+        </w:rPr>
+      </w:pPr>
+      <w:r>
+        <w:rPr>
+          <w:b/>
+        </w:rPr>
+        <w:t>Lecciones aprendidas</w:t>
+      </w:r>
+    </w:p>
+    <w:p>
+      <w:pPr>
+        <w:pStyle w:val="Prrafodelista"/>
+        <w:numPr>
+          <w:ilvl w:val="0"/>
+          <w:numId w:val="2"/>
+        </w:numPr>
+      </w:pPr>
+      <w:r>
+        <w:t>Con mejores estimaciones de tiempo y mejor manejo de los riesgos es mucho más factible cumplir con los plazos establecidos.</w:t>
+      </w:r>
+    </w:p>
+    <w:p>
+      <w:pPr>
+        <w:rPr>
+          <w:b/>
+        </w:rPr>
+      </w:pPr>
+      <w:r>
+        <w:rPr>
+          <w:b/>
+        </w:rPr>
+        <w:t>Métricas</w:t>
+      </w:r>
+    </w:p>
+    <w:p>
+      <w:pPr>
+        <w:pStyle w:val="Prrafodelista"/>
+        <w:numPr>
+          <w:ilvl w:val="0"/>
+          <w:numId w:val="2"/>
+        </w:numPr>
+      </w:pPr>
+      <w:r>
+        <w:t>KLOC: Se finalizo este Sprint con aproximadamente 1.2 KLOC</w:t>
+      </w:r>
+    </w:p>
+    <w:p>
+      <w:pPr>
+        <w:pStyle w:val="Prrafodelista"/>
+        <w:numPr>
+          <w:ilvl w:val="0"/>
+          <w:numId w:val="2"/>
+        </w:numPr>
+      </w:pPr>
+      <w:r>
+        <w:t>Cantidad de defectos: 2 defectos encontrados durante el desarrollo del sprint, todos solucionados, no quedó defecto pendiente de ser resuelto.</w:t>
+      </w:r>
+    </w:p>
+    <w:p>
+      <w:pPr>
+        <w:pStyle w:val="Prrafodelista"/>
+        <w:numPr>
+          <w:ilvl w:val="0"/>
+          <w:numId w:val="2"/>
+        </w:numPr>
+      </w:pPr>
+      <w:r>
+        <w:t>Efectividad de pruebas: Se realizaron 3 pruebas de aceptación, las cuales pasaron.</w:t>
+      </w:r>
+    </w:p>
     <w:p/>
     <w:sectPr>
       <w:pgSz w:w="12240" w:h="15840"/>
@@ -663,6 +2064,243 @@
     </w:sectPr>
   </w:body>
 </w:document>
+</file>
+
+<file path=word/numbering.xml><?xml version="1.0" encoding="utf-8"?>
+<w:numbering xmlns:wpc="http://schemas.microsoft.com/office/word/2010/wordprocessingCanvas" xmlns:cx="http://schemas.microsoft.com/office/drawing/2014/chartex" xmlns:cx1="http://schemas.microsoft.com/office/drawing/2015/9/8/chartex" xmlns:cx2="http://schemas.microsoft.com/office/drawing/2015/10/21/chartex" xmlns:cx3="http://schemas.microsoft.com/office/drawing/2016/5/9/chartex" xmlns:cx4="http://schemas.microsoft.com/office/drawing/2016/5/10/chartex" xmlns:cx5="http://schemas.microsoft.com/office/drawing/2016/5/11/chartex" xmlns:cx6="http://schemas.microsoft.com/office/drawing/2016/5/12/chartex" xmlns:cx7="http://schemas.microsoft.com/office/drawing/2016/5/13/chartex" xmlns:cx8="http://schemas.microsoft.com/office/drawing/2016/5/14/chartex" xmlns:mc="http://schemas.openxmlformats.org/markup-compatibility/2006" xmlns:aink="http://schemas.microsoft.com/office/drawing/2016/ink" xmlns:am3d="http://schemas.microsoft.com/office/drawing/2017/model3d" xmlns:o="urn:schemas-microsoft-com:office:office" xmlns:r="http://schemas.openxmlformats.org/officeDocument/2006/relationships" xmlns:m="http://schemas.openxmlformats.org/officeDocument/2006/math" xmlns:v="urn:schemas-microsoft-com:vml" xmlns:wp14="http://schemas.microsoft.com/office/word/2010/wordprocessingDrawing" xmlns:wp="http://schemas.openxmlformats.org/drawingml/2006/wordprocessingDrawing" xmlns:w10="urn:schemas-microsoft-com:office:word" xmlns:w="http://schemas.openxmlformats.org/wordprocessingml/2006/main" xmlns:w14="http://schemas.microsoft.com/office/word/2010/wordml" xmlns:w15="http://schemas.microsoft.com/office/word/2012/wordml" xmlns:w16cid="http://schemas.microsoft.com/office/word/2016/wordml/cid" xmlns:w16se="http://schemas.microsoft.com/office/word/2015/wordml/symex" xmlns:wpg="http://schemas.microsoft.com/office/word/2010/wordprocessingGroup" xmlns:wpi="http://schemas.microsoft.com/office/word/2010/wordprocessingInk" xmlns:wne="http://schemas.microsoft.com/office/word/2006/wordml" xmlns:wps="http://schemas.microsoft.com/office/word/2010/wordprocessingShape" mc:Ignorable="w14 w15 w16se w16cid wp14">
+  <w:abstractNum w:abstractNumId="0" w15:restartNumberingAfterBreak="0">
+    <w:nsid w:val="76770257"/>
+    <w:multiLevelType w:val="hybridMultilevel"/>
+    <w:tmpl w:val="E41EF3BA"/>
+    <w:lvl w:ilvl="0" w:tplc="340A0001">
+      <w:start w:val="1"/>
+      <w:numFmt w:val="bullet"/>
+      <w:lvlText w:val=""/>
+      <w:lvlJc w:val="left"/>
+      <w:pPr>
+        <w:ind w:left="720" w:hanging="360"/>
+      </w:pPr>
+      <w:rPr>
+        <w:rFonts w:ascii="Symbol" w:hAnsi="Symbol" w:hint="default"/>
+      </w:rPr>
+    </w:lvl>
+    <w:lvl w:ilvl="1" w:tplc="340A0003" w:tentative="1">
+      <w:start w:val="1"/>
+      <w:numFmt w:val="bullet"/>
+      <w:lvlText w:val="o"/>
+      <w:lvlJc w:val="left"/>
+      <w:pPr>
+        <w:ind w:left="1440" w:hanging="360"/>
+      </w:pPr>
+      <w:rPr>
+        <w:rFonts w:ascii="Courier New" w:hAnsi="Courier New" w:cs="Courier New" w:hint="default"/>
+      </w:rPr>
+    </w:lvl>
+    <w:lvl w:ilvl="2" w:tplc="340A0005" w:tentative="1">
+      <w:start w:val="1"/>
+      <w:numFmt w:val="bullet"/>
+      <w:lvlText w:val=""/>
+      <w:lvlJc w:val="left"/>
+      <w:pPr>
+        <w:ind w:left="2160" w:hanging="360"/>
+      </w:pPr>
+      <w:rPr>
+        <w:rFonts w:ascii="Wingdings" w:hAnsi="Wingdings" w:hint="default"/>
+      </w:rPr>
+    </w:lvl>
+    <w:lvl w:ilvl="3" w:tplc="340A0001" w:tentative="1">
+      <w:start w:val="1"/>
+      <w:numFmt w:val="bullet"/>
+      <w:lvlText w:val=""/>
+      <w:lvlJc w:val="left"/>
+      <w:pPr>
+        <w:ind w:left="2880" w:hanging="360"/>
+      </w:pPr>
+      <w:rPr>
+        <w:rFonts w:ascii="Symbol" w:hAnsi="Symbol" w:hint="default"/>
+      </w:rPr>
+    </w:lvl>
+    <w:lvl w:ilvl="4" w:tplc="340A0003" w:tentative="1">
+      <w:start w:val="1"/>
+      <w:numFmt w:val="bullet"/>
+      <w:lvlText w:val="o"/>
+      <w:lvlJc w:val="left"/>
+      <w:pPr>
+        <w:ind w:left="3600" w:hanging="360"/>
+      </w:pPr>
+      <w:rPr>
+        <w:rFonts w:ascii="Courier New" w:hAnsi="Courier New" w:cs="Courier New" w:hint="default"/>
+      </w:rPr>
+    </w:lvl>
+    <w:lvl w:ilvl="5" w:tplc="340A0005" w:tentative="1">
+      <w:start w:val="1"/>
+      <w:numFmt w:val="bullet"/>
+      <w:lvlText w:val=""/>
+      <w:lvlJc w:val="left"/>
+      <w:pPr>
+        <w:ind w:left="4320" w:hanging="360"/>
+      </w:pPr>
+      <w:rPr>
+        <w:rFonts w:ascii="Wingdings" w:hAnsi="Wingdings" w:hint="default"/>
+      </w:rPr>
+    </w:lvl>
+    <w:lvl w:ilvl="6" w:tplc="340A0001" w:tentative="1">
+      <w:start w:val="1"/>
+      <w:numFmt w:val="bullet"/>
+      <w:lvlText w:val=""/>
+      <w:lvlJc w:val="left"/>
+      <w:pPr>
+        <w:ind w:left="5040" w:hanging="360"/>
+      </w:pPr>
+      <w:rPr>
+        <w:rFonts w:ascii="Symbol" w:hAnsi="Symbol" w:hint="default"/>
+      </w:rPr>
+    </w:lvl>
+    <w:lvl w:ilvl="7" w:tplc="340A0003" w:tentative="1">
+      <w:start w:val="1"/>
+      <w:numFmt w:val="bullet"/>
+      <w:lvlText w:val="o"/>
+      <w:lvlJc w:val="left"/>
+      <w:pPr>
+        <w:ind w:left="5760" w:hanging="360"/>
+      </w:pPr>
+      <w:rPr>
+        <w:rFonts w:ascii="Courier New" w:hAnsi="Courier New" w:cs="Courier New" w:hint="default"/>
+      </w:rPr>
+    </w:lvl>
+    <w:lvl w:ilvl="8" w:tplc="340A0005" w:tentative="1">
+      <w:start w:val="1"/>
+      <w:numFmt w:val="bullet"/>
+      <w:lvlText w:val=""/>
+      <w:lvlJc w:val="left"/>
+      <w:pPr>
+        <w:ind w:left="6480" w:hanging="360"/>
+      </w:pPr>
+      <w:rPr>
+        <w:rFonts w:ascii="Wingdings" w:hAnsi="Wingdings" w:hint="default"/>
+      </w:rPr>
+    </w:lvl>
+  </w:abstractNum>
+  <w:abstractNum w:abstractNumId="1" w15:restartNumberingAfterBreak="0">
+    <w:nsid w:val="7971251D"/>
+    <w:multiLevelType w:val="hybridMultilevel"/>
+    <w:tmpl w:val="0136E96A"/>
+    <w:lvl w:ilvl="0" w:tplc="340A0001">
+      <w:start w:val="1"/>
+      <w:numFmt w:val="bullet"/>
+      <w:lvlText w:val=""/>
+      <w:lvlJc w:val="left"/>
+      <w:pPr>
+        <w:ind w:left="720" w:hanging="360"/>
+      </w:pPr>
+      <w:rPr>
+        <w:rFonts w:ascii="Symbol" w:hAnsi="Symbol" w:hint="default"/>
+      </w:rPr>
+    </w:lvl>
+    <w:lvl w:ilvl="1" w:tplc="340A0003" w:tentative="1">
+      <w:start w:val="1"/>
+      <w:numFmt w:val="bullet"/>
+      <w:lvlText w:val="o"/>
+      <w:lvlJc w:val="left"/>
+      <w:pPr>
+        <w:ind w:left="1440" w:hanging="360"/>
+      </w:pPr>
+      <w:rPr>
+        <w:rFonts w:ascii="Courier New" w:hAnsi="Courier New" w:cs="Courier New" w:hint="default"/>
+      </w:rPr>
+    </w:lvl>
+    <w:lvl w:ilvl="2" w:tplc="340A0005" w:tentative="1">
+      <w:start w:val="1"/>
+      <w:numFmt w:val="bullet"/>
+      <w:lvlText w:val=""/>
+      <w:lvlJc w:val="left"/>
+      <w:pPr>
+        <w:ind w:left="2160" w:hanging="360"/>
+      </w:pPr>
+      <w:rPr>
+        <w:rFonts w:ascii="Wingdings" w:hAnsi="Wingdings" w:hint="default"/>
+      </w:rPr>
+    </w:lvl>
+    <w:lvl w:ilvl="3" w:tplc="340A0001" w:tentative="1">
+      <w:start w:val="1"/>
+      <w:numFmt w:val="bullet"/>
+      <w:lvlText w:val=""/>
+      <w:lvlJc w:val="left"/>
+      <w:pPr>
+        <w:ind w:left="2880" w:hanging="360"/>
+      </w:pPr>
+      <w:rPr>
+        <w:rFonts w:ascii="Symbol" w:hAnsi="Symbol" w:hint="default"/>
+      </w:rPr>
+    </w:lvl>
+    <w:lvl w:ilvl="4" w:tplc="340A0003" w:tentative="1">
+      <w:start w:val="1"/>
+      <w:numFmt w:val="bullet"/>
+      <w:lvlText w:val="o"/>
+      <w:lvlJc w:val="left"/>
+      <w:pPr>
+        <w:ind w:left="3600" w:hanging="360"/>
+      </w:pPr>
+      <w:rPr>
+        <w:rFonts w:ascii="Courier New" w:hAnsi="Courier New" w:cs="Courier New" w:hint="default"/>
+      </w:rPr>
+    </w:lvl>
+    <w:lvl w:ilvl="5" w:tplc="340A0005" w:tentative="1">
+      <w:start w:val="1"/>
+      <w:numFmt w:val="bullet"/>
+      <w:lvlText w:val=""/>
+      <w:lvlJc w:val="left"/>
+      <w:pPr>
+        <w:ind w:left="4320" w:hanging="360"/>
+      </w:pPr>
+      <w:rPr>
+        <w:rFonts w:ascii="Wingdings" w:hAnsi="Wingdings" w:hint="default"/>
+      </w:rPr>
+    </w:lvl>
+    <w:lvl w:ilvl="6" w:tplc="340A0001" w:tentative="1">
+      <w:start w:val="1"/>
+      <w:numFmt w:val="bullet"/>
+      <w:lvlText w:val=""/>
+      <w:lvlJc w:val="left"/>
+      <w:pPr>
+        <w:ind w:left="5040" w:hanging="360"/>
+      </w:pPr>
+      <w:rPr>
+        <w:rFonts w:ascii="Symbol" w:hAnsi="Symbol" w:hint="default"/>
+      </w:rPr>
+    </w:lvl>
+    <w:lvl w:ilvl="7" w:tplc="340A0003" w:tentative="1">
+      <w:start w:val="1"/>
+      <w:numFmt w:val="bullet"/>
+      <w:lvlText w:val="o"/>
+      <w:lvlJc w:val="left"/>
+      <w:pPr>
+        <w:ind w:left="5760" w:hanging="360"/>
+      </w:pPr>
+      <w:rPr>
+        <w:rFonts w:ascii="Courier New" w:hAnsi="Courier New" w:cs="Courier New" w:hint="default"/>
+      </w:rPr>
+    </w:lvl>
+    <w:lvl w:ilvl="8" w:tplc="340A0005" w:tentative="1">
+      <w:start w:val="1"/>
+      <w:numFmt w:val="bullet"/>
+      <w:lvlText w:val=""/>
+      <w:lvlJc w:val="left"/>
+      <w:pPr>
+        <w:ind w:left="6480" w:hanging="360"/>
+      </w:pPr>
+      <w:rPr>
+        <w:rFonts w:ascii="Wingdings" w:hAnsi="Wingdings" w:hint="default"/>
+      </w:rPr>
+    </w:lvl>
+  </w:abstractNum>
+  <w:num w:numId="1">
+    <w:abstractNumId w:val="1"/>
+  </w:num>
+  <w:num w:numId="2">
+    <w:abstractNumId w:val="0"/>
+  </w:num>
+</w:numbering>
 </file>
 
 <file path=word/styles.xml><?xml version="1.0" encoding="utf-8"?>
@@ -1211,6 +2849,17 @@
       <w:szCs w:val="24"/>
     </w:rPr>
   </w:style>
+  <w:style w:type="paragraph" w:styleId="Prrafodelista">
+    <w:name w:val="List Paragraph"/>
+    <w:basedOn w:val="Normal"/>
+    <w:uiPriority w:val="34"/>
+    <w:qFormat/>
+    <w:rsid w:val="0080502F"/>
+    <w:pPr>
+      <w:ind w:left="720"/>
+      <w:contextualSpacing/>
+    </w:pPr>
+  </w:style>
 </w:styles>
 </file>
 

</xml_diff>